<commit_message>
CIV-7847 change on templates done again
</commit_message>
<xml_diff>
--- a/docker/docmosis/templates/CV-UNS-DEC-ENG-01293.docx
+++ b/docker/docmosis/templates/CV-UNS-DEC-ENG-01293.docx
@@ -1,6 +1,6 @@
 
 <file path=word/document.xml><?xml version="1.0" encoding="utf-8"?>
-<w:document xmlns:wpc="http://schemas.microsoft.com/office/word/2010/wordprocessingCanvas" xmlns:cx="http://schemas.microsoft.com/office/drawing/2014/chartex" xmlns:cx1="http://schemas.microsoft.com/office/drawing/2015/9/8/chartex" xmlns:cx2="http://schemas.microsoft.com/office/drawing/2015/10/21/chartex" xmlns:cx3="http://schemas.microsoft.com/office/drawing/2016/5/9/chartex" xmlns:cx4="http://schemas.microsoft.com/office/drawing/2016/5/10/chartex" xmlns:cx5="http://schemas.microsoft.com/office/drawing/2016/5/11/chartex" xmlns:cx6="http://schemas.microsoft.com/office/drawing/2016/5/12/chartex" xmlns:cx7="http://schemas.microsoft.com/office/drawing/2016/5/13/chartex" xmlns:cx8="http://schemas.microsoft.com/office/drawing/2016/5/14/chartex" xmlns:mc="http://schemas.openxmlformats.org/markup-compatibility/2006" xmlns:aink="http://schemas.microsoft.com/office/drawing/2016/ink" xmlns:am3d="http://schemas.microsoft.com/office/drawing/2017/model3d" xmlns:o="urn:schemas-microsoft-com:office:office" xmlns:oel="http://schemas.microsoft.com/office/2019/extlst" xmlns:r="http://schemas.openxmlformats.org/officeDocument/2006/relationships" xmlns:m="http://schemas.openxmlformats.org/officeDocument/2006/math" xmlns:v="urn:schemas-microsoft-com:vml" xmlns:wp14="http://schemas.microsoft.com/office/word/2010/wordprocessingDrawing" xmlns:wp="http://schemas.openxmlformats.org/drawingml/2006/wordprocessingDrawing" xmlns:w10="urn:schemas-microsoft-com:office:word" xmlns:w="http://schemas.openxmlformats.org/wordprocessingml/2006/main" xmlns:w14="http://schemas.microsoft.com/office/word/2010/wordml" xmlns:w15="http://schemas.microsoft.com/office/word/2012/wordml" xmlns:w16cex="http://schemas.microsoft.com/office/word/2018/wordml/cex" xmlns:w16cid="http://schemas.microsoft.com/office/word/2016/wordml/cid" xmlns:w16="http://schemas.microsoft.com/office/word/2018/wordml" xmlns:w16du="http://schemas.microsoft.com/office/word/2023/wordml/word16du" xmlns:w16sdtdh="http://schemas.microsoft.com/office/word/2020/wordml/sdtdatahash" xmlns:w16se="http://schemas.microsoft.com/office/word/2015/wordml/symex" xmlns:wpg="http://schemas.microsoft.com/office/word/2010/wordprocessingGroup" xmlns:wpi="http://schemas.microsoft.com/office/word/2010/wordprocessingInk" xmlns:wne="http://schemas.microsoft.com/office/word/2006/wordml" xmlns:wps="http://schemas.microsoft.com/office/word/2010/wordprocessingShape" mc:Ignorable="w14 w15 w16se w16cid w16 w16cex w16sdtdh wp14">
+<w:document xmlns:wpc="http://schemas.microsoft.com/office/word/2010/wordprocessingCanvas" xmlns:cx="http://schemas.microsoft.com/office/drawing/2014/chartex" xmlns:cx1="http://schemas.microsoft.com/office/drawing/2015/9/8/chartex" xmlns:cx2="http://schemas.microsoft.com/office/drawing/2015/10/21/chartex" xmlns:cx3="http://schemas.microsoft.com/office/drawing/2016/5/9/chartex" xmlns:cx4="http://schemas.microsoft.com/office/drawing/2016/5/10/chartex" xmlns:cx5="http://schemas.microsoft.com/office/drawing/2016/5/11/chartex" xmlns:cx6="http://schemas.microsoft.com/office/drawing/2016/5/12/chartex" xmlns:cx7="http://schemas.microsoft.com/office/drawing/2016/5/13/chartex" xmlns:cx8="http://schemas.microsoft.com/office/drawing/2016/5/14/chartex" xmlns:mc="http://schemas.openxmlformats.org/markup-compatibility/2006" xmlns:aink="http://schemas.microsoft.com/office/drawing/2016/ink" xmlns:am3d="http://schemas.microsoft.com/office/drawing/2017/model3d" xmlns:o="urn:schemas-microsoft-com:office:office" xmlns:r="http://schemas.openxmlformats.org/officeDocument/2006/relationships" xmlns:m="http://schemas.openxmlformats.org/officeDocument/2006/math" xmlns:v="urn:schemas-microsoft-com:vml" xmlns:wp14="http://schemas.microsoft.com/office/word/2010/wordprocessingDrawing" xmlns:wp="http://schemas.openxmlformats.org/drawingml/2006/wordprocessingDrawing" xmlns:w10="urn:schemas-microsoft-com:office:word" xmlns:w="http://schemas.openxmlformats.org/wordprocessingml/2006/main" xmlns:w14="http://schemas.microsoft.com/office/word/2010/wordml" xmlns:w15="http://schemas.microsoft.com/office/word/2012/wordml" xmlns:w16cex="http://schemas.microsoft.com/office/word/2018/wordml/cex" xmlns:w16cid="http://schemas.microsoft.com/office/word/2016/wordml/cid" xmlns:w16="http://schemas.microsoft.com/office/word/2018/wordml" xmlns:w16sdtdh="http://schemas.microsoft.com/office/word/2020/wordml/sdtdatahash" xmlns:w16se="http://schemas.microsoft.com/office/word/2015/wordml/symex" xmlns:wpg="http://schemas.microsoft.com/office/word/2010/wordprocessingGroup" xmlns:wpi="http://schemas.microsoft.com/office/word/2010/wordprocessingInk" xmlns:wne="http://schemas.microsoft.com/office/word/2006/wordml" xmlns:wps="http://schemas.microsoft.com/office/word/2010/wordprocessingShape" mc:Ignorable="w14 w15 w16se w16cid w16 w16cex w16sdtdh wp14">
   <w:body>
     <w:p>
       <w:pPr>
@@ -104,7 +104,6 @@
         <w:t>&lt;&lt; {</w:t>
       </w:r>
       <w:proofErr w:type="spellStart"/>
-      <w:proofErr w:type="gramStart"/>
       <w:r>
         <w:rPr>
           <w:rFonts w:ascii="Arial" w:hAnsi="Arial" w:cs="Arial"/>
@@ -122,17 +121,7 @@
           <w:bCs/>
           <w:color w:val="000000" w:themeColor="text1"/>
         </w:rPr>
-        <w:t>(</w:t>
-      </w:r>
-      <w:proofErr w:type="gramEnd"/>
-      <w:r>
-        <w:rPr>
-          <w:rFonts w:ascii="Arial" w:hAnsi="Arial" w:cs="Arial"/>
-          <w:b/>
-          <w:bCs/>
-          <w:color w:val="000000" w:themeColor="text1"/>
-        </w:rPr>
-        <w:t>$</w:t>
+        <w:t>($</w:t>
       </w:r>
       <w:proofErr w:type="spellStart"/>
       <w:r>
@@ -223,6 +212,76 @@
         <w:ind w:left="118" w:hanging="10"/>
         <w:jc w:val="both"/>
       </w:pPr>
+    </w:p>
+    <w:p>
+      <w:pPr>
+        <w:tabs>
+          <w:tab w:val="center" w:pos="4742"/>
+        </w:tabs>
+        <w:spacing w:after="0"/>
+        <w:jc w:val="center"/>
+        <w:rPr>
+          <w:rFonts w:ascii="Arial" w:hAnsi="Arial" w:cs="Arial"/>
+          <w:b/>
+          <w:bCs/>
+          <w:sz w:val="28"/>
+          <w:szCs w:val="28"/>
+        </w:rPr>
+      </w:pPr>
+      <w:r>
+        <w:rPr>
+          <w:rFonts w:ascii="Arial" w:hAnsi="Arial" w:cs="Arial"/>
+          <w:b/>
+          <w:bCs/>
+          <w:sz w:val="28"/>
+          <w:szCs w:val="28"/>
+        </w:rPr>
+        <w:t>&lt;&lt;cs_{</w:t>
+      </w:r>
+      <w:proofErr w:type="spellStart"/>
+      <w:r>
+        <w:rPr>
+          <w:rFonts w:ascii="Arial" w:hAnsi="Arial" w:cs="Arial"/>
+          <w:b/>
+          <w:bCs/>
+          <w:sz w:val="28"/>
+          <w:szCs w:val="28"/>
+        </w:rPr>
+        <w:t>writtenByJudge</w:t>
+      </w:r>
+      <w:proofErr w:type="spellEnd"/>
+      <w:r>
+        <w:rPr>
+          <w:rFonts w:ascii="Arial" w:hAnsi="Arial" w:cs="Arial"/>
+          <w:b/>
+          <w:bCs/>
+          <w:sz w:val="28"/>
+          <w:szCs w:val="28"/>
+        </w:rPr>
+        <w:t>}&gt;&gt;&lt;&lt;</w:t>
+      </w:r>
+      <w:proofErr w:type="spellStart"/>
+      <w:r>
+        <w:rPr>
+          <w:rFonts w:ascii="Arial" w:hAnsi="Arial" w:cs="Arial"/>
+          <w:b/>
+          <w:bCs/>
+          <w:sz w:val="28"/>
+          <w:szCs w:val="28"/>
+        </w:rPr>
+        <w:t>hearingLocation.site_name</w:t>
+      </w:r>
+      <w:proofErr w:type="spellEnd"/>
+      <w:r>
+        <w:rPr>
+          <w:rFonts w:ascii="Arial" w:hAnsi="Arial" w:cs="Arial"/>
+          <w:b/>
+          <w:bCs/>
+          <w:sz w:val="28"/>
+          <w:szCs w:val="28"/>
+        </w:rPr>
+        <w:t>&gt;&gt;&lt;&lt;else&gt;&gt; Online Civil Claims&lt;&lt;es_&gt;&gt;</w:t>
+      </w:r>
     </w:p>
     <w:p>
       <w:pPr>
@@ -418,7 +477,7 @@
               </wp:inline>
             </w:drawing>
           </mc:Choice>
-          <mc:Fallback>
+          <mc:Fallback xmlns:w16du="http://schemas.microsoft.com/office/word/2023/wordml/word16du" xmlns:oel="http://schemas.microsoft.com/office/2019/extlst">
             <w:pict>
               <v:group w14:anchorId="1BF5B1C5" id="Group 2791" o:spid="_x0000_s1026" style="width:467.95pt;height:68.75pt;mso-position-horizontal-relative:char;mso-position-vertical-relative:line" coordsize="59429,8731" o:gfxdata="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">
                 <v:shapetype id="_x0000_t75" coordsize="21600,21600" o:spt="75" o:preferrelative="t" path="m@4@5l@4@11@9@11@9@5xe" filled="f" stroked="f">
@@ -635,7 +694,7 @@
               </wp:inline>
             </w:drawing>
           </mc:Choice>
-          <mc:Fallback>
+          <mc:Fallback xmlns:w16du="http://schemas.microsoft.com/office/word/2023/wordml/word16du" xmlns:oel="http://schemas.microsoft.com/office/2019/extlst">
             <w:pict>
               <v:group w14:anchorId="14BA9070" id="Group 2792" o:spid="_x0000_s1026" style="width:467.95pt;height:.75pt;mso-position-horizontal-relative:char;mso-position-vertical-relative:line" coordsize="59429,95" o:gfxdata="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">
                 <v:shape id="Shape 91" o:spid="_x0000_s1027" style="position:absolute;width:59429;height:0;visibility:visible;mso-wrap-style:square;v-text-anchor:top" coordsize="5942965,0" o:gfxdata="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" path="m5942965,l,e" filled="f">
@@ -1076,38 +1135,28 @@
           <w:color w:val="000000" w:themeColor="text1"/>
           <w:lang w:eastAsia="en-GB"/>
         </w:rPr>
-        <w:t xml:space="preserve"> stages, the parties must consider settling this litigation by any means of Alternative Dispute Resolution. This includes round table conferences, early neutral evaluation, </w:t>
-      </w:r>
-      <w:proofErr w:type="gramStart"/>
+        <w:t xml:space="preserve"> stages, the parties must consider settling this litigation by any means of Alternative Dispute Resolution. This includes round table conferences, early neutral evaluation, mediation and arbitration. Any party not engaging in any such means proposed by another must uploaded to the Digital Portal a witness statement giving </w:t>
+      </w:r>
       <w:r>
         <w:rPr>
           <w:rFonts w:ascii="Arial" w:eastAsia="Times New Roman" w:hAnsi="Arial" w:cs="Arial"/>
           <w:color w:val="000000" w:themeColor="text1"/>
           <w:lang w:eastAsia="en-GB"/>
         </w:rPr>
-        <w:t>mediation</w:t>
-      </w:r>
-      <w:proofErr w:type="gramEnd"/>
-      <w:r>
-        <w:rPr>
-          <w:rFonts w:ascii="Arial" w:eastAsia="Times New Roman" w:hAnsi="Arial" w:cs="Arial"/>
-          <w:color w:val="000000" w:themeColor="text1"/>
-          <w:lang w:eastAsia="en-GB"/>
-        </w:rPr>
-        <w:t xml:space="preserve"> and arbitration. Any party not engaging in any such means proposed by another must uploaded to the Digital Portal a witness statement giving reasons within 21 days of receipt of that proposal. That witness statement must not be shown to the trial judge until questions of costs arise.</w:t>
-      </w:r>
-    </w:p>
-    <w:p>
-      <w:pPr>
-        <w:rPr>
-          <w:rFonts w:ascii="Arial" w:hAnsi="Arial" w:cs="Arial"/>
-        </w:rPr>
-      </w:pPr>
-      <w:r>
-        <w:rPr>
-          <w:rFonts w:ascii="Arial" w:hAnsi="Arial" w:cs="Arial"/>
-        </w:rPr>
         <w:lastRenderedPageBreak/>
+        <w:t>reasons within 21 days of receipt of that proposal. That witness statement must not be shown to the trial judge until questions of costs arise.</w:t>
+      </w:r>
+    </w:p>
+    <w:p>
+      <w:pPr>
+        <w:rPr>
+          <w:rFonts w:ascii="Arial" w:hAnsi="Arial" w:cs="Arial"/>
+        </w:rPr>
+      </w:pPr>
+      <w:r>
+        <w:rPr>
+          <w:rFonts w:ascii="Arial" w:hAnsi="Arial" w:cs="Arial"/>
+        </w:rPr>
         <w:t xml:space="preserve">&lt;&lt; </w:t>
       </w:r>
       <w:proofErr w:type="spellStart"/>
@@ -1299,21 +1348,7 @@
         <w:rPr>
           <w:rFonts w:ascii="Arial" w:hAnsi="Arial" w:cs="Arial"/>
         </w:rPr>
-        <w:t xml:space="preserve">Each party must inform the Court immediately if the case is settled </w:t>
-      </w:r>
-      <w:proofErr w:type="gramStart"/>
-      <w:r>
-        <w:rPr>
-          <w:rFonts w:ascii="Arial" w:hAnsi="Arial" w:cs="Arial"/>
-        </w:rPr>
-        <w:t>whether or not</w:t>
-      </w:r>
-      <w:proofErr w:type="gramEnd"/>
-      <w:r>
-        <w:rPr>
-          <w:rFonts w:ascii="Arial" w:hAnsi="Arial" w:cs="Arial"/>
-        </w:rPr>
-        <w:t xml:space="preserve"> it is then possible to upload to the Digital Portal a draft consent order to give effect to their agreement.</w:t>
+        <w:t>Each party must inform the Court immediately if the case is settled whether or not it is then possible to upload to the Digital Portal a draft consent order to give effect to their agreement.</w:t>
       </w:r>
     </w:p>
     <w:p>
@@ -1437,7 +1472,6 @@
         <w:t>&lt;&lt; {</w:t>
       </w:r>
       <w:proofErr w:type="spellStart"/>
-      <w:proofErr w:type="gramStart"/>
       <w:r>
         <w:rPr>
           <w:rFonts w:ascii="Arial" w:hAnsi="Arial" w:cs="Arial"/>
@@ -1455,7 +1489,6 @@
         </w:rPr>
         <w:t>(</w:t>
       </w:r>
-      <w:proofErr w:type="gramEnd"/>
       <w:r>
         <w:rPr>
           <w:rFonts w:ascii="Arial" w:hAnsi="Arial" w:cs="Arial"/>
@@ -1549,7 +1582,6 @@
         <w:t>&lt;&lt; {</w:t>
       </w:r>
       <w:proofErr w:type="spellStart"/>
-      <w:proofErr w:type="gramStart"/>
       <w:r>
         <w:rPr>
           <w:rFonts w:ascii="Arial" w:hAnsi="Arial" w:cs="Arial"/>
@@ -1567,7 +1599,6 @@
         </w:rPr>
         <w:t>(</w:t>
       </w:r>
-      <w:proofErr w:type="gramEnd"/>
       <w:r>
         <w:rPr>
           <w:rFonts w:ascii="Arial" w:hAnsi="Arial" w:cs="Arial"/>
@@ -1691,7 +1722,6 @@
         <w:t>&lt;&lt; {</w:t>
       </w:r>
       <w:proofErr w:type="spellStart"/>
-      <w:proofErr w:type="gramStart"/>
       <w:r>
         <w:rPr>
           <w:rFonts w:ascii="Arial" w:hAnsi="Arial" w:cs="Arial"/>
@@ -1709,7 +1739,6 @@
         </w:rPr>
         <w:t>(</w:t>
       </w:r>
-      <w:proofErr w:type="gramEnd"/>
       <w:r>
         <w:rPr>
           <w:rFonts w:ascii="Arial" w:hAnsi="Arial" w:cs="Arial"/>
@@ -2084,16 +2113,7 @@
           <w:b/>
           <w:bCs/>
         </w:rPr>
-        <w:t>&lt;</w:t>
-      </w:r>
-      <w:proofErr w:type="gramStart"/>
-      <w:r>
-        <w:rPr>
-          <w:rFonts w:ascii="Arial" w:hAnsi="Arial" w:cs="Arial"/>
-          <w:b/>
-          <w:bCs/>
-        </w:rPr>
-        <w:t>&lt;</w:t>
+        <w:t>&lt;&lt;</w:t>
       </w:r>
       <w:r>
         <w:rPr>
@@ -2104,7 +2124,6 @@
         <w:t>{</w:t>
       </w:r>
       <w:proofErr w:type="spellStart"/>
-      <w:proofErr w:type="gramEnd"/>
       <w:r>
         <w:rPr>
           <w:rFonts w:ascii="Arial" w:hAnsi="Arial" w:cs="Arial"/>
@@ -2293,6 +2312,7 @@
         <w:rPr>
           <w:rFonts w:ascii="Arial" w:hAnsi="Arial" w:cs="Arial"/>
         </w:rPr>
+        <w:lastRenderedPageBreak/>
         <w:t>&lt;&lt;</w:t>
       </w:r>
       <w:r>
@@ -2322,7 +2342,6 @@
         <w:t>&lt;&lt; {</w:t>
       </w:r>
       <w:proofErr w:type="spellStart"/>
-      <w:proofErr w:type="gramStart"/>
       <w:r>
         <w:rPr>
           <w:rFonts w:ascii="Arial" w:hAnsi="Arial" w:cs="Arial"/>
@@ -2340,7 +2359,6 @@
         </w:rPr>
         <w:t>(</w:t>
       </w:r>
-      <w:proofErr w:type="gramEnd"/>
       <w:r>
         <w:rPr>
           <w:rFonts w:ascii="Arial" w:hAnsi="Arial" w:cs="Arial"/>
@@ -2411,7 +2429,6 @@
         <w:rPr>
           <w:rFonts w:ascii="Arial" w:hAnsi="Arial" w:cs="Arial"/>
         </w:rPr>
-        <w:lastRenderedPageBreak/>
         <w:t>&lt;&lt;</w:t>
       </w:r>
       <w:r>
@@ -2441,7 +2458,6 @@
         <w:t>&lt;&lt; {</w:t>
       </w:r>
       <w:proofErr w:type="spellStart"/>
-      <w:proofErr w:type="gramStart"/>
       <w:r>
         <w:rPr>
           <w:rFonts w:ascii="Arial" w:hAnsi="Arial" w:cs="Arial"/>
@@ -2459,7 +2475,6 @@
         </w:rPr>
         <w:t>(</w:t>
       </w:r>
-      <w:proofErr w:type="gramEnd"/>
       <w:r>
         <w:rPr>
           <w:rFonts w:ascii="Arial" w:hAnsi="Arial" w:cs="Arial"/>
@@ -2798,16 +2813,7 @@
           <w:b/>
           <w:bCs/>
         </w:rPr>
-        <w:t>&lt;</w:t>
-      </w:r>
-      <w:proofErr w:type="gramStart"/>
-      <w:r>
-        <w:rPr>
-          <w:rFonts w:ascii="Arial" w:hAnsi="Arial" w:cs="Arial"/>
-          <w:b/>
-          <w:bCs/>
-        </w:rPr>
-        <w:t>&lt;</w:t>
+        <w:t>&lt;&lt;</w:t>
       </w:r>
       <w:r>
         <w:rPr>
@@ -2817,7 +2823,6 @@
         <w:t>{</w:t>
       </w:r>
       <w:proofErr w:type="spellStart"/>
-      <w:proofErr w:type="gramEnd"/>
       <w:r>
         <w:rPr>
           <w:rFonts w:ascii="Arial" w:eastAsia="Arial" w:hAnsi="Arial" w:cs="Arial"/>
@@ -3220,16 +3225,7 @@
           <w:b/>
           <w:bCs/>
         </w:rPr>
-        <w:t>&lt;</w:t>
-      </w:r>
-      <w:proofErr w:type="gramStart"/>
-      <w:r>
-        <w:rPr>
-          <w:rFonts w:ascii="Arial" w:hAnsi="Arial" w:cs="Arial"/>
-          <w:b/>
-          <w:bCs/>
-        </w:rPr>
-        <w:t>&lt;</w:t>
+        <w:t>&lt;&lt;</w:t>
       </w:r>
       <w:r>
         <w:rPr>
@@ -3239,7 +3235,6 @@
         <w:t>{</w:t>
       </w:r>
       <w:proofErr w:type="spellStart"/>
-      <w:proofErr w:type="gramEnd"/>
       <w:r>
         <w:rPr>
           <w:rFonts w:ascii="Arial" w:eastAsia="Arial" w:hAnsi="Arial" w:cs="Arial"/>
@@ -3763,7 +3758,6 @@
         </w:rPr>
         <w:t xml:space="preserve"> </w:t>
       </w:r>
-      <w:proofErr w:type="gramStart"/>
       <w:r>
         <w:rPr>
           <w:rFonts w:ascii="Arial" w:eastAsia="Times New Roman" w:hAnsi="Arial" w:cs="Arial"/>
@@ -3786,16 +3780,7 @@
           <w:color w:val="000000"/>
           <w:lang w:eastAsia="en-GB"/>
         </w:rPr>
-        <w:t>&lt;</w:t>
-      </w:r>
-      <w:proofErr w:type="gramEnd"/>
-      <w:r>
-        <w:rPr>
-          <w:rFonts w:ascii="Arial" w:eastAsia="Times New Roman" w:hAnsi="Arial" w:cs="Arial"/>
-          <w:color w:val="000000"/>
-          <w:lang w:eastAsia="en-GB"/>
-        </w:rPr>
-        <w:t>&lt;</w:t>
+        <w:t>&lt;&lt;</w:t>
       </w:r>
       <w:bookmarkEnd w:id="3"/>
       <w:r>
@@ -4036,6 +4021,7 @@
         <w:rPr>
           <w:rFonts w:ascii="Arial" w:hAnsi="Arial" w:cs="Arial"/>
         </w:rPr>
+        <w:lastRenderedPageBreak/>
         <w:t>&lt;&lt;</w:t>
       </w:r>
       <w:r>
@@ -4110,7 +4096,6 @@
         <w:rPr>
           <w:rFonts w:ascii="Arial" w:hAnsi="Arial" w:cs="Arial"/>
         </w:rPr>
-        <w:lastRenderedPageBreak/>
         <w:t xml:space="preserve">&lt;&lt;trialBuildingDispute.input3&gt;&gt; </w:t>
       </w:r>
       <w:r>
@@ -4119,19 +4104,9 @@
           <w:b/>
           <w:bCs/>
         </w:rPr>
-        <w:t>&lt;</w:t>
-      </w:r>
-      <w:proofErr w:type="gramStart"/>
-      <w:r>
-        <w:rPr>
-          <w:rFonts w:ascii="Arial" w:hAnsi="Arial" w:cs="Arial"/>
-          <w:b/>
-          <w:bCs/>
-        </w:rPr>
-        <w:t>&lt;{</w:t>
-      </w:r>
-      <w:proofErr w:type="spellStart"/>
-      <w:proofErr w:type="gramEnd"/>
+        <w:t>&lt;&lt;{</w:t>
+      </w:r>
+      <w:proofErr w:type="spellStart"/>
       <w:r>
         <w:rPr>
           <w:rFonts w:ascii="Arial" w:hAnsi="Arial" w:cs="Arial"/>
@@ -4221,14 +4196,7 @@
         <w:rPr>
           <w:rFonts w:ascii="Arial" w:hAnsi="Arial" w:cs="Arial"/>
         </w:rPr>
-        <w:t>&lt;&lt;trialBuildingDispute.input4&gt;</w:t>
-      </w:r>
-      <w:proofErr w:type="gramStart"/>
-      <w:r>
-        <w:rPr>
-          <w:rFonts w:ascii="Arial" w:hAnsi="Arial" w:cs="Arial"/>
-        </w:rPr>
-        <w:t xml:space="preserve">&gt; </w:t>
+        <w:t xml:space="preserve">&lt;&lt;trialBuildingDispute.input4&gt;&gt; </w:t>
       </w:r>
       <w:r>
         <w:rPr>
@@ -4242,16 +4210,7 @@
           <w:b/>
           <w:bCs/>
         </w:rPr>
-        <w:t>&lt;</w:t>
-      </w:r>
-      <w:proofErr w:type="gramEnd"/>
-      <w:r>
-        <w:rPr>
-          <w:rFonts w:ascii="Arial" w:hAnsi="Arial" w:cs="Arial"/>
-          <w:b/>
-          <w:bCs/>
-        </w:rPr>
-        <w:t>&lt;{</w:t>
+        <w:t>&lt;&lt;{</w:t>
       </w:r>
       <w:proofErr w:type="spellStart"/>
       <w:r>
@@ -4800,14 +4759,7 @@
         <w:rPr>
           <w:rFonts w:ascii="Arial" w:hAnsi="Arial" w:cs="Arial"/>
         </w:rPr>
-        <w:t>&gt;</w:t>
-      </w:r>
-      <w:proofErr w:type="gramStart"/>
-      <w:r>
-        <w:rPr>
-          <w:rFonts w:ascii="Arial" w:hAnsi="Arial" w:cs="Arial"/>
-        </w:rPr>
-        <w:t>&gt;</w:t>
+        <w:t>&gt;&gt;</w:t>
       </w:r>
       <w:r>
         <w:rPr>
@@ -4827,16 +4779,7 @@
           <w:b/>
           <w:bCs/>
         </w:rPr>
-        <w:t>&lt;</w:t>
-      </w:r>
-      <w:proofErr w:type="gramEnd"/>
-      <w:r>
-        <w:rPr>
-          <w:rFonts w:ascii="Arial" w:hAnsi="Arial" w:cs="Arial"/>
-          <w:b/>
-          <w:bCs/>
-        </w:rPr>
-        <w:t>&lt;{</w:t>
+        <w:t>&lt;&lt;{</w:t>
       </w:r>
       <w:proofErr w:type="spellStart"/>
       <w:r>
@@ -5010,19 +4953,9 @@
           <w:b/>
           <w:bCs/>
         </w:rPr>
-        <w:t>&lt;</w:t>
-      </w:r>
-      <w:proofErr w:type="gramStart"/>
-      <w:r>
-        <w:rPr>
-          <w:rFonts w:ascii="Arial" w:hAnsi="Arial" w:cs="Arial"/>
-          <w:b/>
-          <w:bCs/>
-        </w:rPr>
-        <w:t>&lt;{</w:t>
-      </w:r>
-      <w:proofErr w:type="spellStart"/>
-      <w:proofErr w:type="gramEnd"/>
+        <w:t>&lt;&lt;{</w:t>
+      </w:r>
+      <w:proofErr w:type="spellStart"/>
       <w:r>
         <w:rPr>
           <w:rFonts w:ascii="Arial" w:hAnsi="Arial" w:cs="Arial"/>
@@ -5157,19 +5090,9 @@
           <w:b/>
           <w:bCs/>
         </w:rPr>
-        <w:t>&lt;</w:t>
-      </w:r>
-      <w:proofErr w:type="gramStart"/>
-      <w:r>
-        <w:rPr>
-          <w:rFonts w:ascii="Arial" w:hAnsi="Arial" w:cs="Arial"/>
-          <w:b/>
-          <w:bCs/>
-        </w:rPr>
-        <w:t>&lt;{</w:t>
-      </w:r>
-      <w:proofErr w:type="spellStart"/>
-      <w:proofErr w:type="gramEnd"/>
+        <w:t>&lt;&lt;{</w:t>
+      </w:r>
+      <w:proofErr w:type="spellStart"/>
       <w:r>
         <w:rPr>
           <w:rFonts w:ascii="Arial" w:hAnsi="Arial" w:cs="Arial"/>
@@ -5291,19 +5214,9 @@
           <w:b/>
           <w:bCs/>
         </w:rPr>
-        <w:t>&lt;</w:t>
-      </w:r>
-      <w:proofErr w:type="gramStart"/>
-      <w:r>
-        <w:rPr>
-          <w:rFonts w:ascii="Arial" w:hAnsi="Arial" w:cs="Arial"/>
-          <w:b/>
-          <w:bCs/>
-        </w:rPr>
-        <w:t>&lt;{</w:t>
-      </w:r>
-      <w:proofErr w:type="spellStart"/>
-      <w:proofErr w:type="gramEnd"/>
+        <w:t>&lt;&lt;{</w:t>
+      </w:r>
+      <w:proofErr w:type="spellStart"/>
       <w:r>
         <w:rPr>
           <w:rFonts w:ascii="Arial" w:hAnsi="Arial" w:cs="Arial"/>
@@ -5652,6 +5565,7 @@
         <w:rPr>
           <w:rFonts w:ascii="Arial" w:hAnsi="Arial" w:cs="Arial"/>
         </w:rPr>
+        <w:lastRenderedPageBreak/>
         <w:t>&lt;&lt;trialHousingDisrepair.input2&gt;&gt;</w:t>
       </w:r>
       <w:r>
@@ -5679,7 +5593,6 @@
         <w:rPr>
           <w:rFonts w:ascii="Arial" w:hAnsi="Arial" w:cs="Arial"/>
         </w:rPr>
-        <w:lastRenderedPageBreak/>
         <w:t xml:space="preserve">&lt;&lt;trialHousingDisrepair.input3&gt;&gt; </w:t>
       </w:r>
       <w:r>
@@ -5688,19 +5601,9 @@
           <w:b/>
           <w:bCs/>
         </w:rPr>
-        <w:t>&lt;</w:t>
-      </w:r>
-      <w:proofErr w:type="gramStart"/>
-      <w:r>
-        <w:rPr>
-          <w:rFonts w:ascii="Arial" w:hAnsi="Arial" w:cs="Arial"/>
-          <w:b/>
-          <w:bCs/>
-        </w:rPr>
-        <w:t>&lt;{</w:t>
-      </w:r>
-      <w:proofErr w:type="spellStart"/>
-      <w:proofErr w:type="gramEnd"/>
+        <w:t>&lt;&lt;{</w:t>
+      </w:r>
+      <w:proofErr w:type="spellStart"/>
       <w:r>
         <w:rPr>
           <w:rFonts w:ascii="Arial" w:hAnsi="Arial" w:cs="Arial"/>
@@ -5813,19 +5716,9 @@
           <w:b/>
           <w:bCs/>
         </w:rPr>
-        <w:t>&lt;</w:t>
-      </w:r>
-      <w:proofErr w:type="gramStart"/>
-      <w:r>
-        <w:rPr>
-          <w:rFonts w:ascii="Arial" w:hAnsi="Arial" w:cs="Arial"/>
-          <w:b/>
-          <w:bCs/>
-        </w:rPr>
-        <w:t>&lt;{</w:t>
-      </w:r>
-      <w:proofErr w:type="spellStart"/>
-      <w:proofErr w:type="gramEnd"/>
+        <w:t>&lt;&lt;{</w:t>
+      </w:r>
+      <w:proofErr w:type="spellStart"/>
       <w:r>
         <w:rPr>
           <w:rFonts w:ascii="Arial" w:hAnsi="Arial" w:cs="Arial"/>
@@ -6031,19 +5924,9 @@
           <w:b/>
           <w:bCs/>
         </w:rPr>
-        <w:t>&lt;</w:t>
-      </w:r>
-      <w:proofErr w:type="gramStart"/>
-      <w:r>
-        <w:rPr>
-          <w:rFonts w:ascii="Arial" w:hAnsi="Arial" w:cs="Arial"/>
-          <w:b/>
-          <w:bCs/>
-        </w:rPr>
-        <w:t>&lt;{</w:t>
-      </w:r>
-      <w:proofErr w:type="spellStart"/>
-      <w:proofErr w:type="gramEnd"/>
+        <w:t>&lt;&lt;{</w:t>
+      </w:r>
+      <w:proofErr w:type="spellStart"/>
       <w:r>
         <w:rPr>
           <w:rFonts w:ascii="Arial" w:hAnsi="Arial" w:cs="Arial"/>
@@ -6141,19 +6024,9 @@
           <w:b/>
           <w:bCs/>
         </w:rPr>
-        <w:t>&lt;</w:t>
-      </w:r>
-      <w:proofErr w:type="gramStart"/>
-      <w:r>
-        <w:rPr>
-          <w:rFonts w:ascii="Arial" w:hAnsi="Arial" w:cs="Arial"/>
-          <w:b/>
-          <w:bCs/>
-        </w:rPr>
-        <w:t>&lt;{</w:t>
-      </w:r>
-      <w:proofErr w:type="spellStart"/>
-      <w:proofErr w:type="gramEnd"/>
+        <w:t>&lt;&lt;{</w:t>
+      </w:r>
+      <w:proofErr w:type="spellStart"/>
       <w:r>
         <w:rPr>
           <w:rFonts w:ascii="Arial" w:hAnsi="Arial" w:cs="Arial"/>
@@ -6283,19 +6156,9 @@
           <w:b/>
           <w:bCs/>
         </w:rPr>
-        <w:t>&lt;</w:t>
-      </w:r>
-      <w:proofErr w:type="gramStart"/>
-      <w:r>
-        <w:rPr>
-          <w:rFonts w:ascii="Arial" w:hAnsi="Arial" w:cs="Arial"/>
-          <w:b/>
-          <w:bCs/>
-        </w:rPr>
-        <w:t>&lt;{</w:t>
-      </w:r>
-      <w:proofErr w:type="spellStart"/>
-      <w:proofErr w:type="gramEnd"/>
+        <w:t>&lt;&lt;{</w:t>
+      </w:r>
+      <w:proofErr w:type="spellStart"/>
       <w:r>
         <w:rPr>
           <w:rFonts w:ascii="Arial" w:hAnsi="Arial" w:cs="Arial"/>
@@ -6513,19 +6376,9 @@
           <w:b/>
           <w:bCs/>
         </w:rPr>
-        <w:t>&lt;</w:t>
-      </w:r>
-      <w:proofErr w:type="gramStart"/>
-      <w:r>
-        <w:rPr>
-          <w:rFonts w:ascii="Arial" w:hAnsi="Arial" w:cs="Arial"/>
-          <w:b/>
-          <w:bCs/>
-        </w:rPr>
-        <w:t>&lt;{</w:t>
-      </w:r>
-      <w:proofErr w:type="spellStart"/>
-      <w:proofErr w:type="gramEnd"/>
+        <w:t>&lt;&lt;{</w:t>
+      </w:r>
+      <w:proofErr w:type="spellStart"/>
       <w:r>
         <w:rPr>
           <w:rFonts w:ascii="Arial" w:hAnsi="Arial" w:cs="Arial"/>
@@ -6758,7 +6611,6 @@
         <w:t>&lt;&lt;</w:t>
       </w:r>
       <w:proofErr w:type="spellStart"/>
-      <w:proofErr w:type="gramStart"/>
       <w:r>
         <w:rPr>
           <w:rFonts w:ascii="Arial" w:hAnsi="Arial" w:cs="Arial"/>
@@ -6769,7 +6621,6 @@
         <w:t>value.directionComment</w:t>
       </w:r>
       <w:proofErr w:type="spellEnd"/>
-      <w:proofErr w:type="gramEnd"/>
       <w:r>
         <w:rPr>
           <w:rFonts w:ascii="Arial" w:hAnsi="Arial" w:cs="Arial"/>
@@ -6881,7 +6732,7 @@
 </file>
 
 <file path=word/endnotes.xml><?xml version="1.0" encoding="utf-8"?>
-<w:endnotes xmlns:wpc="http://schemas.microsoft.com/office/word/2010/wordprocessingCanvas" xmlns:cx="http://schemas.microsoft.com/office/drawing/2014/chartex" xmlns:cx1="http://schemas.microsoft.com/office/drawing/2015/9/8/chartex" xmlns:cx2="http://schemas.microsoft.com/office/drawing/2015/10/21/chartex" xmlns:cx3="http://schemas.microsoft.com/office/drawing/2016/5/9/chartex" xmlns:cx4="http://schemas.microsoft.com/office/drawing/2016/5/10/chartex" xmlns:cx5="http://schemas.microsoft.com/office/drawing/2016/5/11/chartex" xmlns:cx6="http://schemas.microsoft.com/office/drawing/2016/5/12/chartex" xmlns:cx7="http://schemas.microsoft.com/office/drawing/2016/5/13/chartex" xmlns:cx8="http://schemas.microsoft.com/office/drawing/2016/5/14/chartex" xmlns:mc="http://schemas.openxmlformats.org/markup-compatibility/2006" xmlns:aink="http://schemas.microsoft.com/office/drawing/2016/ink" xmlns:am3d="http://schemas.microsoft.com/office/drawing/2017/model3d" xmlns:o="urn:schemas-microsoft-com:office:office" xmlns:oel="http://schemas.microsoft.com/office/2019/extlst" xmlns:r="http://schemas.openxmlformats.org/officeDocument/2006/relationships" xmlns:m="http://schemas.openxmlformats.org/officeDocument/2006/math" xmlns:v="urn:schemas-microsoft-com:vml" xmlns:wp14="http://schemas.microsoft.com/office/word/2010/wordprocessingDrawing" xmlns:wp="http://schemas.openxmlformats.org/drawingml/2006/wordprocessingDrawing" xmlns:w10="urn:schemas-microsoft-com:office:word" xmlns:w="http://schemas.openxmlformats.org/wordprocessingml/2006/main" xmlns:w14="http://schemas.microsoft.com/office/word/2010/wordml" xmlns:w15="http://schemas.microsoft.com/office/word/2012/wordml" xmlns:w16cex="http://schemas.microsoft.com/office/word/2018/wordml/cex" xmlns:w16cid="http://schemas.microsoft.com/office/word/2016/wordml/cid" xmlns:w16="http://schemas.microsoft.com/office/word/2018/wordml" xmlns:w16du="http://schemas.microsoft.com/office/word/2023/wordml/word16du" xmlns:w16sdtdh="http://schemas.microsoft.com/office/word/2020/wordml/sdtdatahash" xmlns:w16se="http://schemas.microsoft.com/office/word/2015/wordml/symex" xmlns:wpg="http://schemas.microsoft.com/office/word/2010/wordprocessingGroup" xmlns:wpi="http://schemas.microsoft.com/office/word/2010/wordprocessingInk" xmlns:wne="http://schemas.microsoft.com/office/word/2006/wordml" xmlns:wps="http://schemas.microsoft.com/office/word/2010/wordprocessingShape" mc:Ignorable="w14 w15 w16se w16cid w16 w16cex w16sdtdh wp14">
+<w:endnotes xmlns:wpc="http://schemas.microsoft.com/office/word/2010/wordprocessingCanvas" xmlns:cx="http://schemas.microsoft.com/office/drawing/2014/chartex" xmlns:cx1="http://schemas.microsoft.com/office/drawing/2015/9/8/chartex" xmlns:cx2="http://schemas.microsoft.com/office/drawing/2015/10/21/chartex" xmlns:cx3="http://schemas.microsoft.com/office/drawing/2016/5/9/chartex" xmlns:cx4="http://schemas.microsoft.com/office/drawing/2016/5/10/chartex" xmlns:cx5="http://schemas.microsoft.com/office/drawing/2016/5/11/chartex" xmlns:cx6="http://schemas.microsoft.com/office/drawing/2016/5/12/chartex" xmlns:cx7="http://schemas.microsoft.com/office/drawing/2016/5/13/chartex" xmlns:cx8="http://schemas.microsoft.com/office/drawing/2016/5/14/chartex" xmlns:mc="http://schemas.openxmlformats.org/markup-compatibility/2006" xmlns:aink="http://schemas.microsoft.com/office/drawing/2016/ink" xmlns:am3d="http://schemas.microsoft.com/office/drawing/2017/model3d" xmlns:o="urn:schemas-microsoft-com:office:office" xmlns:r="http://schemas.openxmlformats.org/officeDocument/2006/relationships" xmlns:m="http://schemas.openxmlformats.org/officeDocument/2006/math" xmlns:v="urn:schemas-microsoft-com:vml" xmlns:wp14="http://schemas.microsoft.com/office/word/2010/wordprocessingDrawing" xmlns:wp="http://schemas.openxmlformats.org/drawingml/2006/wordprocessingDrawing" xmlns:w10="urn:schemas-microsoft-com:office:word" xmlns:w="http://schemas.openxmlformats.org/wordprocessingml/2006/main" xmlns:w14="http://schemas.microsoft.com/office/word/2010/wordml" xmlns:w15="http://schemas.microsoft.com/office/word/2012/wordml" xmlns:w16cex="http://schemas.microsoft.com/office/word/2018/wordml/cex" xmlns:w16cid="http://schemas.microsoft.com/office/word/2016/wordml/cid" xmlns:w16="http://schemas.microsoft.com/office/word/2018/wordml" xmlns:w16sdtdh="http://schemas.microsoft.com/office/word/2020/wordml/sdtdatahash" xmlns:w16se="http://schemas.microsoft.com/office/word/2015/wordml/symex" xmlns:wpg="http://schemas.microsoft.com/office/word/2010/wordprocessingGroup" xmlns:wpi="http://schemas.microsoft.com/office/word/2010/wordprocessingInk" xmlns:wne="http://schemas.microsoft.com/office/word/2006/wordml" xmlns:wps="http://schemas.microsoft.com/office/word/2010/wordprocessingShape" mc:Ignorable="w14 w15 w16se w16cid w16 w16cex w16sdtdh wp14">
   <w:endnote w:type="separator" w:id="-1">
     <w:p>
       <w:pPr>
@@ -6906,7 +6757,7 @@
 </file>
 
 <file path=word/footnotes.xml><?xml version="1.0" encoding="utf-8"?>
-<w:footnotes xmlns:wpc="http://schemas.microsoft.com/office/word/2010/wordprocessingCanvas" xmlns:cx="http://schemas.microsoft.com/office/drawing/2014/chartex" xmlns:cx1="http://schemas.microsoft.com/office/drawing/2015/9/8/chartex" xmlns:cx2="http://schemas.microsoft.com/office/drawing/2015/10/21/chartex" xmlns:cx3="http://schemas.microsoft.com/office/drawing/2016/5/9/chartex" xmlns:cx4="http://schemas.microsoft.com/office/drawing/2016/5/10/chartex" xmlns:cx5="http://schemas.microsoft.com/office/drawing/2016/5/11/chartex" xmlns:cx6="http://schemas.microsoft.com/office/drawing/2016/5/12/chartex" xmlns:cx7="http://schemas.microsoft.com/office/drawing/2016/5/13/chartex" xmlns:cx8="http://schemas.microsoft.com/office/drawing/2016/5/14/chartex" xmlns:mc="http://schemas.openxmlformats.org/markup-compatibility/2006" xmlns:aink="http://schemas.microsoft.com/office/drawing/2016/ink" xmlns:am3d="http://schemas.microsoft.com/office/drawing/2017/model3d" xmlns:o="urn:schemas-microsoft-com:office:office" xmlns:oel="http://schemas.microsoft.com/office/2019/extlst" xmlns:r="http://schemas.openxmlformats.org/officeDocument/2006/relationships" xmlns:m="http://schemas.openxmlformats.org/officeDocument/2006/math" xmlns:v="urn:schemas-microsoft-com:vml" xmlns:wp14="http://schemas.microsoft.com/office/word/2010/wordprocessingDrawing" xmlns:wp="http://schemas.openxmlformats.org/drawingml/2006/wordprocessingDrawing" xmlns:w10="urn:schemas-microsoft-com:office:word" xmlns:w="http://schemas.openxmlformats.org/wordprocessingml/2006/main" xmlns:w14="http://schemas.microsoft.com/office/word/2010/wordml" xmlns:w15="http://schemas.microsoft.com/office/word/2012/wordml" xmlns:w16cex="http://schemas.microsoft.com/office/word/2018/wordml/cex" xmlns:w16cid="http://schemas.microsoft.com/office/word/2016/wordml/cid" xmlns:w16="http://schemas.microsoft.com/office/word/2018/wordml" xmlns:w16du="http://schemas.microsoft.com/office/word/2023/wordml/word16du" xmlns:w16sdtdh="http://schemas.microsoft.com/office/word/2020/wordml/sdtdatahash" xmlns:w16se="http://schemas.microsoft.com/office/word/2015/wordml/symex" xmlns:wpg="http://schemas.microsoft.com/office/word/2010/wordprocessingGroup" xmlns:wpi="http://schemas.microsoft.com/office/word/2010/wordprocessingInk" xmlns:wne="http://schemas.microsoft.com/office/word/2006/wordml" xmlns:wps="http://schemas.microsoft.com/office/word/2010/wordprocessingShape" mc:Ignorable="w14 w15 w16se w16cid w16 w16cex w16sdtdh wp14">
+<w:footnotes xmlns:wpc="http://schemas.microsoft.com/office/word/2010/wordprocessingCanvas" xmlns:cx="http://schemas.microsoft.com/office/drawing/2014/chartex" xmlns:cx1="http://schemas.microsoft.com/office/drawing/2015/9/8/chartex" xmlns:cx2="http://schemas.microsoft.com/office/drawing/2015/10/21/chartex" xmlns:cx3="http://schemas.microsoft.com/office/drawing/2016/5/9/chartex" xmlns:cx4="http://schemas.microsoft.com/office/drawing/2016/5/10/chartex" xmlns:cx5="http://schemas.microsoft.com/office/drawing/2016/5/11/chartex" xmlns:cx6="http://schemas.microsoft.com/office/drawing/2016/5/12/chartex" xmlns:cx7="http://schemas.microsoft.com/office/drawing/2016/5/13/chartex" xmlns:cx8="http://schemas.microsoft.com/office/drawing/2016/5/14/chartex" xmlns:mc="http://schemas.openxmlformats.org/markup-compatibility/2006" xmlns:aink="http://schemas.microsoft.com/office/drawing/2016/ink" xmlns:am3d="http://schemas.microsoft.com/office/drawing/2017/model3d" xmlns:o="urn:schemas-microsoft-com:office:office" xmlns:r="http://schemas.openxmlformats.org/officeDocument/2006/relationships" xmlns:m="http://schemas.openxmlformats.org/officeDocument/2006/math" xmlns:v="urn:schemas-microsoft-com:vml" xmlns:wp14="http://schemas.microsoft.com/office/word/2010/wordprocessingDrawing" xmlns:wp="http://schemas.openxmlformats.org/drawingml/2006/wordprocessingDrawing" xmlns:w10="urn:schemas-microsoft-com:office:word" xmlns:w="http://schemas.openxmlformats.org/wordprocessingml/2006/main" xmlns:w14="http://schemas.microsoft.com/office/word/2010/wordml" xmlns:w15="http://schemas.microsoft.com/office/word/2012/wordml" xmlns:w16cex="http://schemas.microsoft.com/office/word/2018/wordml/cex" xmlns:w16cid="http://schemas.microsoft.com/office/word/2016/wordml/cid" xmlns:w16="http://schemas.microsoft.com/office/word/2018/wordml" xmlns:w16sdtdh="http://schemas.microsoft.com/office/word/2020/wordml/sdtdatahash" xmlns:w16se="http://schemas.microsoft.com/office/word/2015/wordml/symex" xmlns:wpg="http://schemas.microsoft.com/office/word/2010/wordprocessingGroup" xmlns:wpi="http://schemas.microsoft.com/office/word/2010/wordprocessingInk" xmlns:wne="http://schemas.microsoft.com/office/word/2006/wordml" xmlns:wps="http://schemas.microsoft.com/office/word/2010/wordprocessingShape" mc:Ignorable="w14 w15 w16se w16cid w16 w16cex w16sdtdh wp14">
   <w:footnote w:type="separator" w:id="-1">
     <w:p>
       <w:pPr>
@@ -6931,7 +6782,7 @@
 </file>
 
 <file path=word/numbering.xml><?xml version="1.0" encoding="utf-8"?>
-<w:numbering xmlns:wpc="http://schemas.microsoft.com/office/word/2010/wordprocessingCanvas" xmlns:cx="http://schemas.microsoft.com/office/drawing/2014/chartex" xmlns:cx1="http://schemas.microsoft.com/office/drawing/2015/9/8/chartex" xmlns:cx2="http://schemas.microsoft.com/office/drawing/2015/10/21/chartex" xmlns:cx3="http://schemas.microsoft.com/office/drawing/2016/5/9/chartex" xmlns:cx4="http://schemas.microsoft.com/office/drawing/2016/5/10/chartex" xmlns:cx5="http://schemas.microsoft.com/office/drawing/2016/5/11/chartex" xmlns:cx6="http://schemas.microsoft.com/office/drawing/2016/5/12/chartex" xmlns:cx7="http://schemas.microsoft.com/office/drawing/2016/5/13/chartex" xmlns:cx8="http://schemas.microsoft.com/office/drawing/2016/5/14/chartex" xmlns:mc="http://schemas.openxmlformats.org/markup-compatibility/2006" xmlns:aink="http://schemas.microsoft.com/office/drawing/2016/ink" xmlns:am3d="http://schemas.microsoft.com/office/drawing/2017/model3d" xmlns:o="urn:schemas-microsoft-com:office:office" xmlns:oel="http://schemas.microsoft.com/office/2019/extlst" xmlns:r="http://schemas.openxmlformats.org/officeDocument/2006/relationships" xmlns:m="http://schemas.openxmlformats.org/officeDocument/2006/math" xmlns:v="urn:schemas-microsoft-com:vml" xmlns:wp14="http://schemas.microsoft.com/office/word/2010/wordprocessingDrawing" xmlns:wp="http://schemas.openxmlformats.org/drawingml/2006/wordprocessingDrawing" xmlns:w10="urn:schemas-microsoft-com:office:word" xmlns:w="http://schemas.openxmlformats.org/wordprocessingml/2006/main" xmlns:w14="http://schemas.microsoft.com/office/word/2010/wordml" xmlns:w15="http://schemas.microsoft.com/office/word/2012/wordml" xmlns:w16cex="http://schemas.microsoft.com/office/word/2018/wordml/cex" xmlns:w16cid="http://schemas.microsoft.com/office/word/2016/wordml/cid" xmlns:w16="http://schemas.microsoft.com/office/word/2018/wordml" xmlns:w16du="http://schemas.microsoft.com/office/word/2023/wordml/word16du" xmlns:w16sdtdh="http://schemas.microsoft.com/office/word/2020/wordml/sdtdatahash" xmlns:w16se="http://schemas.microsoft.com/office/word/2015/wordml/symex" xmlns:wpg="http://schemas.microsoft.com/office/word/2010/wordprocessingGroup" xmlns:wpi="http://schemas.microsoft.com/office/word/2010/wordprocessingInk" xmlns:wne="http://schemas.microsoft.com/office/word/2006/wordml" xmlns:wps="http://schemas.microsoft.com/office/word/2010/wordprocessingShape" mc:Ignorable="w14 w15 w16se w16cid w16 w16cex w16sdtdh wp14">
+<w:numbering xmlns:wpc="http://schemas.microsoft.com/office/word/2010/wordprocessingCanvas" xmlns:cx="http://schemas.microsoft.com/office/drawing/2014/chartex" xmlns:cx1="http://schemas.microsoft.com/office/drawing/2015/9/8/chartex" xmlns:cx2="http://schemas.microsoft.com/office/drawing/2015/10/21/chartex" xmlns:cx3="http://schemas.microsoft.com/office/drawing/2016/5/9/chartex" xmlns:cx4="http://schemas.microsoft.com/office/drawing/2016/5/10/chartex" xmlns:cx5="http://schemas.microsoft.com/office/drawing/2016/5/11/chartex" xmlns:cx6="http://schemas.microsoft.com/office/drawing/2016/5/12/chartex" xmlns:cx7="http://schemas.microsoft.com/office/drawing/2016/5/13/chartex" xmlns:cx8="http://schemas.microsoft.com/office/drawing/2016/5/14/chartex" xmlns:mc="http://schemas.openxmlformats.org/markup-compatibility/2006" xmlns:aink="http://schemas.microsoft.com/office/drawing/2016/ink" xmlns:am3d="http://schemas.microsoft.com/office/drawing/2017/model3d" xmlns:o="urn:schemas-microsoft-com:office:office" xmlns:r="http://schemas.openxmlformats.org/officeDocument/2006/relationships" xmlns:m="http://schemas.openxmlformats.org/officeDocument/2006/math" xmlns:v="urn:schemas-microsoft-com:vml" xmlns:wp14="http://schemas.microsoft.com/office/word/2010/wordprocessingDrawing" xmlns:wp="http://schemas.openxmlformats.org/drawingml/2006/wordprocessingDrawing" xmlns:w10="urn:schemas-microsoft-com:office:word" xmlns:w="http://schemas.openxmlformats.org/wordprocessingml/2006/main" xmlns:w14="http://schemas.microsoft.com/office/word/2010/wordml" xmlns:w15="http://schemas.microsoft.com/office/word/2012/wordml" xmlns:w16cex="http://schemas.microsoft.com/office/word/2018/wordml/cex" xmlns:w16cid="http://schemas.microsoft.com/office/word/2016/wordml/cid" xmlns:w16="http://schemas.microsoft.com/office/word/2018/wordml" xmlns:w16sdtdh="http://schemas.microsoft.com/office/word/2020/wordml/sdtdatahash" xmlns:w16se="http://schemas.microsoft.com/office/word/2015/wordml/symex" xmlns:wpg="http://schemas.microsoft.com/office/word/2010/wordprocessingGroup" xmlns:wpi="http://schemas.microsoft.com/office/word/2010/wordprocessingInk" xmlns:wne="http://schemas.microsoft.com/office/word/2006/wordml" xmlns:wps="http://schemas.microsoft.com/office/word/2010/wordprocessingShape" mc:Ignorable="w14 w15 w16se w16cid w16 w16cex w16sdtdh wp14">
   <w:abstractNum w:abstractNumId="0" w15:restartNumberingAfterBreak="0">
     <w:nsid w:val="00E173CE"/>
     <w:multiLevelType w:val="hybridMultilevel"/>
@@ -8426,49 +8277,49 @@
       </w:pPr>
     </w:lvl>
   </w:abstractNum>
-  <w:num w:numId="1" w16cid:durableId="1907763010">
+  <w:num w:numId="1">
     <w:abstractNumId w:val="15"/>
   </w:num>
-  <w:num w:numId="2" w16cid:durableId="889267506">
+  <w:num w:numId="2">
     <w:abstractNumId w:val="0"/>
   </w:num>
-  <w:num w:numId="3" w16cid:durableId="364138783">
+  <w:num w:numId="3">
     <w:abstractNumId w:val="4"/>
   </w:num>
-  <w:num w:numId="4" w16cid:durableId="189530902">
+  <w:num w:numId="4">
     <w:abstractNumId w:val="8"/>
   </w:num>
-  <w:num w:numId="5" w16cid:durableId="1676030174">
+  <w:num w:numId="5">
     <w:abstractNumId w:val="12"/>
   </w:num>
-  <w:num w:numId="6" w16cid:durableId="1993413240">
+  <w:num w:numId="6">
     <w:abstractNumId w:val="11"/>
   </w:num>
-  <w:num w:numId="7" w16cid:durableId="1425761204">
+  <w:num w:numId="7">
     <w:abstractNumId w:val="13"/>
   </w:num>
-  <w:num w:numId="8" w16cid:durableId="1382748520">
+  <w:num w:numId="8">
     <w:abstractNumId w:val="14"/>
   </w:num>
-  <w:num w:numId="9" w16cid:durableId="20320998">
+  <w:num w:numId="9">
     <w:abstractNumId w:val="2"/>
   </w:num>
-  <w:num w:numId="10" w16cid:durableId="239683540">
+  <w:num w:numId="10">
     <w:abstractNumId w:val="10"/>
   </w:num>
-  <w:num w:numId="11" w16cid:durableId="976371943">
+  <w:num w:numId="11">
     <w:abstractNumId w:val="6"/>
   </w:num>
-  <w:num w:numId="12" w16cid:durableId="1282766288">
+  <w:num w:numId="12">
     <w:abstractNumId w:val="1"/>
   </w:num>
-  <w:num w:numId="13" w16cid:durableId="1626808744">
+  <w:num w:numId="13">
     <w:abstractNumId w:val="5"/>
   </w:num>
-  <w:num w:numId="14" w16cid:durableId="1020618622">
+  <w:num w:numId="14">
     <w:abstractNumId w:val="3"/>
   </w:num>
-  <w:num w:numId="15" w16cid:durableId="442572965">
+  <w:num w:numId="15">
     <w:abstractNumId w:val="3"/>
     <w:lvlOverride w:ilvl="0">
       <w:startOverride w:val="31"/>
@@ -8498,13 +8349,13 @@
       <w:startOverride w:val="1"/>
     </w:lvlOverride>
   </w:num>
-  <w:num w:numId="16" w16cid:durableId="991062186">
+  <w:num w:numId="16">
     <w:abstractNumId w:val="11"/>
   </w:num>
-  <w:num w:numId="17" w16cid:durableId="808011662">
+  <w:num w:numId="17">
     <w:abstractNumId w:val="9"/>
   </w:num>
-  <w:num w:numId="18" w16cid:durableId="1309944799">
+  <w:num w:numId="18">
     <w:abstractNumId w:val="15"/>
     <w:lvlOverride w:ilvl="0">
       <w:startOverride w:val="1"/>
@@ -8534,7 +8385,7 @@
       <w:startOverride w:val="1"/>
     </w:lvlOverride>
   </w:num>
-  <w:num w:numId="19" w16cid:durableId="793013858">
+  <w:num w:numId="19">
     <w:abstractNumId w:val="7"/>
   </w:num>
 </w:numbering>
@@ -9419,6 +9270,33 @@
 </file>
 
 <file path=customXml/item1.xml><?xml version="1.0" encoding="utf-8"?>
+<?mso-contentType ?>
+<FormTemplates xmlns="http://schemas.microsoft.com/sharepoint/v3/contenttype/forms">
+  <Display>DocumentLibraryForm</Display>
+  <Edit>DocumentLibraryForm</Edit>
+  <New>DocumentLibraryForm</New>
+</FormTemplates>
+</file>
+
+<file path=customXml/item2.xml><?xml version="1.0" encoding="utf-8"?>
+<p:properties xmlns:p="http://schemas.microsoft.com/office/2006/metadata/properties" xmlns:xsi="http://www.w3.org/2001/XMLSchema-instance" xmlns:pc="http://schemas.microsoft.com/office/infopath/2007/PartnerControls">
+  <documentManagement>
+    <Stage xmlns="f336f4fe-8719-4ea2-b5d6-29b3a580aeb4">Draft</Stage>
+    <Next_x0020_Stage xmlns="f336f4fe-8719-4ea2-b5d6-29b3a580aeb4">N/A</Next_x0020_Stage>
+    <Admin_x0020_Action xmlns="f336f4fe-8719-4ea2-b5d6-29b3a580aeb4" xsi:nil="true"/>
+    <Template_x0020_Category xmlns="f336f4fe-8719-4ea2-b5d6-29b3a580aeb4">Decision Order - DEC</Template_x0020_Category>
+    <Action xmlns="f336f4fe-8719-4ea2-b5d6-29b3a580aeb4" xsi:nil="true"/>
+    <Purpose1 xmlns="f336f4fe-8719-4ea2-b5d6-29b3a580aeb4">SDO order for default Judgment </Purpose1>
+    <Template_x0020_Language xmlns="f336f4fe-8719-4ea2-b5d6-29b3a580aeb4">English - ENG</Template_x0020_Language>
+    <Rename xmlns="f336f4fe-8719-4ea2-b5d6-29b3a580aeb4">true</Rename>
+    <Tornado_x0020_Filename xmlns="f336f4fe-8719-4ea2-b5d6-29b3a580aeb4" xsi:nil="true"/>
+    <Approval_x0020_Request_x0020_Comment xmlns="f336f4fe-8719-4ea2-b5d6-29b3a580aeb4">Default Judgment -SDO  Trial templates, Please approve.Thanks</Approval_x0020_Request_x0020_Comment>
+    <Publication_x0020_Date xmlns="f336f4fe-8719-4ea2-b5d6-29b3a580aeb4">2022-07-24T23:00:00+00:00</Publication_x0020_Date>
+  </documentManagement>
+</p:properties>
+</file>
+
+<file path=customXml/item3.xml><?xml version="1.0" encoding="utf-8"?>
 <ct:contentTypeSchema xmlns:ct="http://schemas.microsoft.com/office/2006/metadata/contentType" xmlns:ma="http://schemas.microsoft.com/office/2006/metadata/properties/metaAttributes" ct:_="" ma:_="" ma:contentTypeName="_CtTemplate" ma:contentTypeID="0x01010064A5FDCCFB03F540B94405305D7DE14F00A4F8B82F7CEF57469A8FE5CEAB7A0EE0" ma:contentTypeVersion="54" ma:contentTypeDescription="Part of Template Management with Site Columns representing custom attributes." ma:contentTypeScope="" ma:versionID="c2ae9af6f2d07f5c87e529250672afb5">
   <xsd:schema xmlns:xsd="http://www.w3.org/2001/XMLSchema" xmlns:xs="http://www.w3.org/2001/XMLSchema" xmlns:p="http://schemas.microsoft.com/office/2006/metadata/properties" xmlns:ns2="f336f4fe-8719-4ea2-b5d6-29b3a580aeb4" xmlns:ns3="b57b892a-dd61-4bba-b372-a8d93da2c7e6" targetNamespace="http://schemas.microsoft.com/office/2006/metadata/properties" ma:root="true" ma:fieldsID="5cc5ae0d05cbe82a12e0833457866b27" ns2:_="" ns3:_="">
     <xsd:import namespace="f336f4fe-8719-4ea2-b5d6-29b3a580aeb4"/>
@@ -9734,34 +9612,25 @@
 </ct:contentTypeSchema>
 </file>
 
-<file path=customXml/item2.xml><?xml version="1.0" encoding="utf-8"?>
-<p:properties xmlns:p="http://schemas.microsoft.com/office/2006/metadata/properties" xmlns:xsi="http://www.w3.org/2001/XMLSchema-instance" xmlns:pc="http://schemas.microsoft.com/office/infopath/2007/PartnerControls">
-  <documentManagement>
-    <Stage xmlns="f336f4fe-8719-4ea2-b5d6-29b3a580aeb4">Draft</Stage>
-    <Next_x0020_Stage xmlns="f336f4fe-8719-4ea2-b5d6-29b3a580aeb4">N/A</Next_x0020_Stage>
-    <Admin_x0020_Action xmlns="f336f4fe-8719-4ea2-b5d6-29b3a580aeb4" xsi:nil="true"/>
-    <Template_x0020_Category xmlns="f336f4fe-8719-4ea2-b5d6-29b3a580aeb4">Decision Order - DEC</Template_x0020_Category>
-    <Action xmlns="f336f4fe-8719-4ea2-b5d6-29b3a580aeb4" xsi:nil="true"/>
-    <Purpose1 xmlns="f336f4fe-8719-4ea2-b5d6-29b3a580aeb4">SDO order for default Judgment </Purpose1>
-    <Template_x0020_Language xmlns="f336f4fe-8719-4ea2-b5d6-29b3a580aeb4">English - ENG</Template_x0020_Language>
-    <Rename xmlns="f336f4fe-8719-4ea2-b5d6-29b3a580aeb4">true</Rename>
-    <Tornado_x0020_Filename xmlns="f336f4fe-8719-4ea2-b5d6-29b3a580aeb4" xsi:nil="true"/>
-    <Approval_x0020_Request_x0020_Comment xmlns="f336f4fe-8719-4ea2-b5d6-29b3a580aeb4">Default Judgment -SDO  Trial templates, Please approve.Thanks</Approval_x0020_Request_x0020_Comment>
-    <Publication_x0020_Date xmlns="f336f4fe-8719-4ea2-b5d6-29b3a580aeb4">2022-07-24T23:00:00+00:00</Publication_x0020_Date>
-  </documentManagement>
-</p:properties>
+<file path=customXml/itemProps1.xml><?xml version="1.0" encoding="utf-8"?>
+<ds:datastoreItem xmlns:ds="http://schemas.openxmlformats.org/officeDocument/2006/customXml" ds:itemID="{0A291025-B274-4E6B-B6F0-32798DD58C0F}">
+  <ds:schemaRefs>
+    <ds:schemaRef ds:uri="http://schemas.microsoft.com/sharepoint/v3/contenttype/forms"/>
+  </ds:schemaRefs>
+</ds:datastoreItem>
 </file>
 
-<file path=customXml/item3.xml><?xml version="1.0" encoding="utf-8"?>
-<?mso-contentType ?>
-<FormTemplates xmlns="http://schemas.microsoft.com/sharepoint/v3/contenttype/forms">
-  <Display>DocumentLibraryForm</Display>
-  <Edit>DocumentLibraryForm</Edit>
-  <New>DocumentLibraryForm</New>
-</FormTemplates>
+<file path=customXml/itemProps2.xml><?xml version="1.0" encoding="utf-8"?>
+<ds:datastoreItem xmlns:ds="http://schemas.openxmlformats.org/officeDocument/2006/customXml" ds:itemID="{D0A7C455-9E81-45ED-8320-4509C5952A7F}">
+  <ds:schemaRefs>
+    <ds:schemaRef ds:uri="http://schemas.microsoft.com/office/2006/metadata/properties"/>
+    <ds:schemaRef ds:uri="http://schemas.microsoft.com/office/infopath/2007/PartnerControls"/>
+    <ds:schemaRef ds:uri="f336f4fe-8719-4ea2-b5d6-29b3a580aeb4"/>
+  </ds:schemaRefs>
+</ds:datastoreItem>
 </file>
 
-<file path=customXml/itemProps1.xml><?xml version="1.0" encoding="utf-8"?>
+<file path=customXml/itemProps3.xml><?xml version="1.0" encoding="utf-8"?>
 <ds:datastoreItem xmlns:ds="http://schemas.openxmlformats.org/officeDocument/2006/customXml" ds:itemID="{5FC536DF-A696-4054-91F6-4D714A03699E}">
   <ds:schemaRefs>
     <ds:schemaRef ds:uri="http://schemas.microsoft.com/office/2006/metadata/contentType"/>
@@ -9780,24 +9649,6 @@
 </ds:datastoreItem>
 </file>
 
-<file path=customXml/itemProps2.xml><?xml version="1.0" encoding="utf-8"?>
-<ds:datastoreItem xmlns:ds="http://schemas.openxmlformats.org/officeDocument/2006/customXml" ds:itemID="{D0A7C455-9E81-45ED-8320-4509C5952A7F}">
-  <ds:schemaRefs>
-    <ds:schemaRef ds:uri="http://schemas.microsoft.com/office/2006/metadata/properties"/>
-    <ds:schemaRef ds:uri="http://schemas.microsoft.com/office/infopath/2007/PartnerControls"/>
-    <ds:schemaRef ds:uri="f336f4fe-8719-4ea2-b5d6-29b3a580aeb4"/>
-  </ds:schemaRefs>
-</ds:datastoreItem>
-</file>
-
-<file path=customXml/itemProps3.xml><?xml version="1.0" encoding="utf-8"?>
-<ds:datastoreItem xmlns:ds="http://schemas.openxmlformats.org/officeDocument/2006/customXml" ds:itemID="{0A291025-B274-4E6B-B6F0-32798DD58C0F}">
-  <ds:schemaRefs>
-    <ds:schemaRef ds:uri="http://schemas.microsoft.com/sharepoint/v3/contenttype/forms"/>
-  </ds:schemaRefs>
-</ds:datastoreItem>
-</file>
-
 <file path=docMetadata/LabelInfo.xml><?xml version="1.0" encoding="utf-8"?>
 <clbl:labelList xmlns:clbl="http://schemas.microsoft.com/office/2020/mipLabelMetadata">
   <clbl:label id="{fa22dce2-39a9-4bf4-a557-7a50b593b56a}" enabled="1" method="Privileged" siteId="{3e0088dc-0629-4ae6-aa8c-813e7a296f50}" contentBits="0" removed="0"/>

</xml_diff>